<commit_message>
create propmt for downloading response
</commit_message>
<xml_diff>
--- a/public/templates/identification.docx
+++ b/public/templates/identification.docx
@@ -1,6 +1,6 @@
 
 <file path=word/document.xml><?xml version="1.0" encoding="utf-8"?>
-<w:document xmlns:wpc="http://schemas.microsoft.com/office/word/2010/wordprocessingCanvas" xmlns:cx="http://schemas.microsoft.com/office/drawing/2014/chartex" xmlns:cx1="http://schemas.microsoft.com/office/drawing/2015/9/8/chartex" xmlns:cx2="http://schemas.microsoft.com/office/drawing/2015/10/21/chartex" xmlns:cx3="http://schemas.microsoft.com/office/drawing/2016/5/9/chartex" xmlns:cx4="http://schemas.microsoft.com/office/drawing/2016/5/10/chartex" xmlns:cx5="http://schemas.microsoft.com/office/drawing/2016/5/11/chartex" xmlns:cx6="http://schemas.microsoft.com/office/drawing/2016/5/12/chartex" xmlns:cx7="http://schemas.microsoft.com/office/drawing/2016/5/13/chartex" xmlns:cx8="http://schemas.microsoft.com/office/drawing/2016/5/14/chartex" xmlns:mc="http://schemas.openxmlformats.org/markup-compatibility/2006" xmlns:aink="http://schemas.microsoft.com/office/drawing/2016/ink" xmlns:am3d="http://schemas.microsoft.com/office/drawing/2017/model3d" xmlns:o="urn:schemas-microsoft-com:office:office" xmlns:r="http://schemas.openxmlformats.org/officeDocument/2006/relationships" xmlns:m="http://schemas.openxmlformats.org/officeDocument/2006/math" xmlns:v="urn:schemas-microsoft-com:vml" xmlns:wp14="http://schemas.microsoft.com/office/word/2010/wordprocessingDrawing" xmlns:wp="http://schemas.openxmlformats.org/drawingml/2006/wordprocessingDrawing" xmlns:w10="urn:schemas-microsoft-com:office:word" xmlns:w="http://schemas.openxmlformats.org/wordprocessingml/2006/main" xmlns:w14="http://schemas.microsoft.com/office/word/2010/wordml" xmlns:w15="http://schemas.microsoft.com/office/word/2012/wordml" xmlns:w16cex="http://schemas.microsoft.com/office/word/2018/wordml/cex" xmlns:w16cid="http://schemas.microsoft.com/office/word/2016/wordml/cid" xmlns:w16="http://schemas.microsoft.com/office/word/2018/wordml" xmlns:w16sdtdh="http://schemas.microsoft.com/office/word/2020/wordml/sdtdatahash" xmlns:w16se="http://schemas.microsoft.com/office/word/2015/wordml/symex" xmlns:wpg="http://schemas.microsoft.com/office/word/2010/wordprocessingGroup" xmlns:wpi="http://schemas.microsoft.com/office/word/2010/wordprocessingInk" xmlns:wne="http://schemas.microsoft.com/office/word/2006/wordml" xmlns:wps="http://schemas.microsoft.com/office/word/2010/wordprocessingShape" mc:Ignorable="w14 w15 w16se w16cid w16 w16cex w16sdtdh wp14">
+<w:document xmlns:wpc="http://schemas.microsoft.com/office/word/2010/wordprocessingCanvas" xmlns:cx="http://schemas.microsoft.com/office/drawing/2014/chartex" xmlns:mc="http://schemas.openxmlformats.org/markup-compatibility/2006" xmlns:o="urn:schemas-microsoft-com:office:office" xmlns:r="http://schemas.openxmlformats.org/officeDocument/2006/relationships" xmlns:m="http://schemas.openxmlformats.org/officeDocument/2006/math" xmlns:v="urn:schemas-microsoft-com:vml" xmlns:wp14="http://schemas.microsoft.com/office/word/2010/wordprocessingDrawing" xmlns:wp="http://schemas.openxmlformats.org/drawingml/2006/wordprocessingDrawing" xmlns:w10="urn:schemas-microsoft-com:office:word" xmlns:w="http://schemas.openxmlformats.org/wordprocessingml/2006/main" xmlns:w14="http://schemas.microsoft.com/office/word/2010/wordml" xmlns:w15="http://schemas.microsoft.com/office/word/2012/wordml" xmlns:w16se="http://schemas.microsoft.com/office/word/2015/wordml/symex" xmlns:wpg="http://schemas.microsoft.com/office/word/2010/wordprocessingGroup" xmlns:wpi="http://schemas.microsoft.com/office/word/2010/wordprocessingInk" xmlns:wne="http://schemas.microsoft.com/office/word/2006/wordml" xmlns:wps="http://schemas.microsoft.com/office/word/2010/wordprocessingShape" mc:Ignorable="w14 w15 w16se wp14">
   <w:body>
     <w:p>
       <w:r>
@@ -95,7 +95,13 @@
         <w:rPr>
           <w:lang w:val="en-US"/>
         </w:rPr>
-        <w:t>{reference }</w:t>
+        <w:t>{reference</w:t>
+      </w:r>
+      <w:r>
+        <w:rPr>
+          <w:lang w:val="en-US"/>
+        </w:rPr>
+        <w:t>}</w:t>
       </w:r>
       <w:r>
         <w:rPr>
@@ -244,7 +250,25 @@
         <w:rPr>
           <w:lang w:val="sv-SE"/>
         </w:rPr>
-        <w:t>{date of birth}</w:t>
+        <w:t>{date</w:t>
+      </w:r>
+      <w:r>
+        <w:t>_</w:t>
+      </w:r>
+      <w:r>
+        <w:rPr>
+          <w:lang w:val="sv-SE"/>
+        </w:rPr>
+        <w:t>of</w:t>
+      </w:r>
+      <w:r>
+        <w:t>_</w:t>
+      </w:r>
+      <w:r>
+        <w:rPr>
+          <w:lang w:val="sv-SE"/>
+        </w:rPr>
+        <w:t>birth}</w:t>
       </w:r>
     </w:p>
     <w:p>
@@ -351,7 +375,13 @@
         <w:rPr>
           <w:lang w:val="en-US"/>
         </w:rPr>
-        <w:t>criminal_records</w:t>
+        <w:t>criminal_</w:t>
+      </w:r>
+      <w:r>
+        <w:rPr>
+          <w:lang w:val="en-US"/>
+        </w:rPr>
+        <w:t>records</w:t>
       </w:r>
       <w:proofErr w:type="spellEnd"/>
       <w:r>
@@ -416,7 +446,18 @@
         <w:rPr>
           <w:lang w:val="en-GB"/>
         </w:rPr>
-        <w:t>{additional info}</w:t>
+        <w:t>{additional</w:t>
+      </w:r>
+      <w:r>
+        <w:t>_</w:t>
+      </w:r>
+      <w:bookmarkStart w:id="0" w:name="_GoBack"/>
+      <w:bookmarkEnd w:id="0"/>
+      <w:r>
+        <w:rPr>
+          <w:lang w:val="en-GB"/>
+        </w:rPr>
+        <w:t>info}</w:t>
       </w:r>
     </w:p>
     <w:p>
@@ -578,7 +619,7 @@
     </w:p>
     <w:p>
       <w:pPr>
-        <w:pStyle w:val="Footer"/>
+        <w:pStyle w:val="a6"/>
         <w:jc w:val="both"/>
         <w:rPr>
           <w:sz w:val="20"/>
@@ -870,7 +911,7 @@
 </file>
 
 <file path=word/numbering.xml><?xml version="1.0" encoding="utf-8"?>
-<w:numbering xmlns:wpc="http://schemas.microsoft.com/office/word/2010/wordprocessingCanvas" xmlns:cx="http://schemas.microsoft.com/office/drawing/2014/chartex" xmlns:cx1="http://schemas.microsoft.com/office/drawing/2015/9/8/chartex" xmlns:cx2="http://schemas.microsoft.com/office/drawing/2015/10/21/chartex" xmlns:cx3="http://schemas.microsoft.com/office/drawing/2016/5/9/chartex" xmlns:cx4="http://schemas.microsoft.com/office/drawing/2016/5/10/chartex" xmlns:cx5="http://schemas.microsoft.com/office/drawing/2016/5/11/chartex" xmlns:cx6="http://schemas.microsoft.com/office/drawing/2016/5/12/chartex" xmlns:cx7="http://schemas.microsoft.com/office/drawing/2016/5/13/chartex" xmlns:cx8="http://schemas.microsoft.com/office/drawing/2016/5/14/chartex" xmlns:mc="http://schemas.openxmlformats.org/markup-compatibility/2006" xmlns:aink="http://schemas.microsoft.com/office/drawing/2016/ink" xmlns:am3d="http://schemas.microsoft.com/office/drawing/2017/model3d" xmlns:o="urn:schemas-microsoft-com:office:office" xmlns:r="http://schemas.openxmlformats.org/officeDocument/2006/relationships" xmlns:m="http://schemas.openxmlformats.org/officeDocument/2006/math" xmlns:v="urn:schemas-microsoft-com:vml" xmlns:wp14="http://schemas.microsoft.com/office/word/2010/wordprocessingDrawing" xmlns:wp="http://schemas.openxmlformats.org/drawingml/2006/wordprocessingDrawing" xmlns:w10="urn:schemas-microsoft-com:office:word" xmlns:w="http://schemas.openxmlformats.org/wordprocessingml/2006/main" xmlns:w14="http://schemas.microsoft.com/office/word/2010/wordml" xmlns:w15="http://schemas.microsoft.com/office/word/2012/wordml" xmlns:w16cex="http://schemas.microsoft.com/office/word/2018/wordml/cex" xmlns:w16cid="http://schemas.microsoft.com/office/word/2016/wordml/cid" xmlns:w16="http://schemas.microsoft.com/office/word/2018/wordml" xmlns:w16sdtdh="http://schemas.microsoft.com/office/word/2020/wordml/sdtdatahash" xmlns:w16se="http://schemas.microsoft.com/office/word/2015/wordml/symex" xmlns:wpg="http://schemas.microsoft.com/office/word/2010/wordprocessingGroup" xmlns:wpi="http://schemas.microsoft.com/office/word/2010/wordprocessingInk" xmlns:wne="http://schemas.microsoft.com/office/word/2006/wordml" xmlns:wps="http://schemas.microsoft.com/office/word/2010/wordprocessingShape" mc:Ignorable="w14 w15 w16se w16cid w16 w16cex w16sdtdh wp14">
+<w:numbering xmlns:wpc="http://schemas.microsoft.com/office/word/2010/wordprocessingCanvas" xmlns:cx="http://schemas.microsoft.com/office/drawing/2014/chartex" xmlns:mc="http://schemas.openxmlformats.org/markup-compatibility/2006" xmlns:o="urn:schemas-microsoft-com:office:office" xmlns:r="http://schemas.openxmlformats.org/officeDocument/2006/relationships" xmlns:m="http://schemas.openxmlformats.org/officeDocument/2006/math" xmlns:v="urn:schemas-microsoft-com:vml" xmlns:wp14="http://schemas.microsoft.com/office/word/2010/wordprocessingDrawing" xmlns:wp="http://schemas.openxmlformats.org/drawingml/2006/wordprocessingDrawing" xmlns:w10="urn:schemas-microsoft-com:office:word" xmlns:w="http://schemas.openxmlformats.org/wordprocessingml/2006/main" xmlns:w14="http://schemas.microsoft.com/office/word/2010/wordml" xmlns:w15="http://schemas.microsoft.com/office/word/2012/wordml" xmlns:w16se="http://schemas.microsoft.com/office/word/2015/wordml/symex" xmlns:wpg="http://schemas.microsoft.com/office/word/2010/wordprocessingGroup" xmlns:wpi="http://schemas.microsoft.com/office/word/2010/wordprocessingInk" xmlns:wne="http://schemas.microsoft.com/office/word/2006/wordml" xmlns:wps="http://schemas.microsoft.com/office/word/2010/wordprocessingShape" mc:Ignorable="w14 w15 w16se wp14">
   <w:abstractNum w:abstractNumId="0" w15:restartNumberingAfterBreak="0">
     <w:nsid w:val="1A736668"/>
     <w:multiLevelType w:val="hybridMultilevel"/>
@@ -1611,17 +1652,17 @@
 </file>
 
 <file path=word/styles.xml><?xml version="1.0" encoding="utf-8"?>
-<w:styles xmlns:mc="http://schemas.openxmlformats.org/markup-compatibility/2006" xmlns:r="http://schemas.openxmlformats.org/officeDocument/2006/relationships" xmlns:w="http://schemas.openxmlformats.org/wordprocessingml/2006/main" xmlns:w14="http://schemas.microsoft.com/office/word/2010/wordml" xmlns:w15="http://schemas.microsoft.com/office/word/2012/wordml" xmlns:w16cex="http://schemas.microsoft.com/office/word/2018/wordml/cex" xmlns:w16cid="http://schemas.microsoft.com/office/word/2016/wordml/cid" xmlns:w16="http://schemas.microsoft.com/office/word/2018/wordml" xmlns:w16sdtdh="http://schemas.microsoft.com/office/word/2020/wordml/sdtdatahash" xmlns:w16se="http://schemas.microsoft.com/office/word/2015/wordml/symex" mc:Ignorable="w14 w15 w16se w16cid w16 w16cex w16sdtdh">
+<w:styles xmlns:mc="http://schemas.openxmlformats.org/markup-compatibility/2006" xmlns:r="http://schemas.openxmlformats.org/officeDocument/2006/relationships" xmlns:w="http://schemas.openxmlformats.org/wordprocessingml/2006/main" xmlns:w14="http://schemas.microsoft.com/office/word/2010/wordml" xmlns:w15="http://schemas.microsoft.com/office/word/2012/wordml" xmlns:w16se="http://schemas.microsoft.com/office/word/2015/wordml/symex" mc:Ignorable="w14 w15 w16se">
   <w:docDefaults>
     <w:rPrDefault>
       <w:rPr>
         <w:rFonts w:ascii="Times New Roman" w:eastAsia="Times New Roman" w:hAnsi="Times New Roman" w:cs="Times New Roman"/>
-        <w:lang w:val="en-US" w:eastAsia="zh-CN" w:bidi="ar-SA"/>
+        <w:lang w:val="uk-UA" w:eastAsia="uk-UA" w:bidi="ar-SA"/>
       </w:rPr>
     </w:rPrDefault>
     <w:pPrDefault/>
   </w:docDefaults>
-  <w:latentStyles w:defLockedState="0" w:defUIPriority="0" w:defSemiHidden="0" w:defUnhideWhenUsed="0" w:defQFormat="0" w:count="376">
+  <w:latentStyles w:defLockedState="0" w:defUIPriority="0" w:defSemiHidden="0" w:defUnhideWhenUsed="0" w:defQFormat="0" w:count="371">
     <w:lsdException w:name="Normal" w:qFormat="1"/>
     <w:lsdException w:name="heading 1" w:qFormat="1"/>
     <w:lsdException w:name="heading 2" w:semiHidden="1" w:unhideWhenUsed="1" w:qFormat="1"/>
@@ -1639,6 +1680,50 @@
     <w:lsdException w:name="Strong" w:qFormat="1"/>
     <w:lsdException w:name="Emphasis" w:qFormat="1"/>
     <w:lsdException w:name="HTML Preformatted" w:uiPriority="99"/>
+    <w:lsdException w:name="Normal Table" w:semiHidden="1" w:unhideWhenUsed="1"/>
+    <w:lsdException w:name="Table Simple 1" w:semiHidden="1" w:unhideWhenUsed="1"/>
+    <w:lsdException w:name="Table Simple 2" w:semiHidden="1" w:unhideWhenUsed="1"/>
+    <w:lsdException w:name="Table Simple 3" w:semiHidden="1" w:unhideWhenUsed="1"/>
+    <w:lsdException w:name="Table Classic 1" w:semiHidden="1" w:unhideWhenUsed="1"/>
+    <w:lsdException w:name="Table Classic 2" w:semiHidden="1" w:unhideWhenUsed="1"/>
+    <w:lsdException w:name="Table Classic 3" w:semiHidden="1" w:unhideWhenUsed="1"/>
+    <w:lsdException w:name="Table Classic 4" w:semiHidden="1" w:unhideWhenUsed="1"/>
+    <w:lsdException w:name="Table Colorful 1" w:semiHidden="1" w:unhideWhenUsed="1"/>
+    <w:lsdException w:name="Table Colorful 2" w:semiHidden="1" w:unhideWhenUsed="1"/>
+    <w:lsdException w:name="Table Colorful 3" w:semiHidden="1" w:unhideWhenUsed="1"/>
+    <w:lsdException w:name="Table Columns 1" w:semiHidden="1" w:unhideWhenUsed="1"/>
+    <w:lsdException w:name="Table Columns 2" w:semiHidden="1" w:unhideWhenUsed="1"/>
+    <w:lsdException w:name="Table Columns 3" w:semiHidden="1" w:unhideWhenUsed="1"/>
+    <w:lsdException w:name="Table Columns 4" w:semiHidden="1" w:unhideWhenUsed="1"/>
+    <w:lsdException w:name="Table Columns 5" w:semiHidden="1" w:unhideWhenUsed="1"/>
+    <w:lsdException w:name="Table Grid 1" w:semiHidden="1" w:unhideWhenUsed="1"/>
+    <w:lsdException w:name="Table Grid 2" w:semiHidden="1" w:unhideWhenUsed="1"/>
+    <w:lsdException w:name="Table Grid 3" w:semiHidden="1" w:unhideWhenUsed="1"/>
+    <w:lsdException w:name="Table Grid 4" w:semiHidden="1" w:unhideWhenUsed="1"/>
+    <w:lsdException w:name="Table Grid 5" w:semiHidden="1" w:unhideWhenUsed="1"/>
+    <w:lsdException w:name="Table Grid 6" w:semiHidden="1" w:unhideWhenUsed="1"/>
+    <w:lsdException w:name="Table Grid 7" w:semiHidden="1" w:unhideWhenUsed="1"/>
+    <w:lsdException w:name="Table Grid 8" w:semiHidden="1" w:unhideWhenUsed="1"/>
+    <w:lsdException w:name="Table List 1" w:semiHidden="1" w:unhideWhenUsed="1"/>
+    <w:lsdException w:name="Table List 2" w:semiHidden="1" w:unhideWhenUsed="1"/>
+    <w:lsdException w:name="Table List 3" w:semiHidden="1" w:unhideWhenUsed="1"/>
+    <w:lsdException w:name="Table List 4" w:semiHidden="1" w:unhideWhenUsed="1"/>
+    <w:lsdException w:name="Table List 5" w:semiHidden="1" w:unhideWhenUsed="1"/>
+    <w:lsdException w:name="Table List 6" w:semiHidden="1" w:unhideWhenUsed="1"/>
+    <w:lsdException w:name="Table List 7" w:semiHidden="1" w:unhideWhenUsed="1"/>
+    <w:lsdException w:name="Table List 8" w:semiHidden="1" w:unhideWhenUsed="1"/>
+    <w:lsdException w:name="Table 3D effects 1" w:semiHidden="1" w:unhideWhenUsed="1"/>
+    <w:lsdException w:name="Table 3D effects 2" w:semiHidden="1" w:unhideWhenUsed="1"/>
+    <w:lsdException w:name="Table 3D effects 3" w:semiHidden="1" w:unhideWhenUsed="1"/>
+    <w:lsdException w:name="Table Contemporary" w:semiHidden="1" w:unhideWhenUsed="1"/>
+    <w:lsdException w:name="Table Elegant" w:semiHidden="1" w:unhideWhenUsed="1"/>
+    <w:lsdException w:name="Table Professional" w:semiHidden="1" w:unhideWhenUsed="1"/>
+    <w:lsdException w:name="Table Subtle 1" w:semiHidden="1" w:unhideWhenUsed="1"/>
+    <w:lsdException w:name="Table Subtle 2" w:semiHidden="1" w:unhideWhenUsed="1"/>
+    <w:lsdException w:name="Table Web 1" w:semiHidden="1" w:unhideWhenUsed="1"/>
+    <w:lsdException w:name="Table Web 2" w:semiHidden="1" w:unhideWhenUsed="1"/>
+    <w:lsdException w:name="Table Web 3" w:semiHidden="1" w:unhideWhenUsed="1"/>
+    <w:lsdException w:name="Table Theme" w:semiHidden="1" w:unhideWhenUsed="1"/>
     <w:lsdException w:name="Placeholder Text" w:semiHidden="1" w:uiPriority="99"/>
     <w:lsdException w:name="No Spacing" w:uiPriority="1" w:qFormat="1"/>
     <w:lsdException w:name="Light Shading" w:uiPriority="60"/>
@@ -1854,28 +1939,26 @@
     <w:lsdException w:name="List Table 5 Dark Accent 6" w:uiPriority="50"/>
     <w:lsdException w:name="List Table 6 Colorful Accent 6" w:uiPriority="51"/>
     <w:lsdException w:name="List Table 7 Colorful Accent 6" w:uiPriority="52"/>
-    <w:lsdException w:name="Mention" w:semiHidden="1" w:uiPriority="99" w:unhideWhenUsed="1"/>
-    <w:lsdException w:name="Smart Hyperlink" w:semiHidden="1" w:uiPriority="99" w:unhideWhenUsed="1"/>
-    <w:lsdException w:name="Hashtag" w:semiHidden="1" w:uiPriority="99" w:unhideWhenUsed="1"/>
-    <w:lsdException w:name="Unresolved Mention" w:semiHidden="1" w:uiPriority="99" w:unhideWhenUsed="1"/>
-    <w:lsdException w:name="Smart Link" w:semiHidden="1" w:uiPriority="99" w:unhideWhenUsed="1"/>
   </w:latentStyles>
-  <w:style w:type="paragraph" w:default="1" w:styleId="Normal">
+  <w:style w:type="paragraph" w:default="1" w:styleId="a">
     <w:name w:val="Normal"/>
     <w:qFormat/>
     <w:rPr>
       <w:sz w:val="24"/>
       <w:szCs w:val="24"/>
-      <w:lang w:val="uk-UA" w:eastAsia="uk-UA"/>
     </w:rPr>
   </w:style>
-  <w:style w:type="character" w:default="1" w:styleId="DefaultParagraphFont">
+  <w:style w:type="character" w:default="1" w:styleId="a0">
     <w:name w:val="Default Paragraph Font"/>
+    <w:uiPriority w:val="1"/>
     <w:semiHidden/>
+    <w:unhideWhenUsed/>
   </w:style>
-  <w:style w:type="table" w:default="1" w:styleId="TableNormal">
+  <w:style w:type="table" w:default="1" w:styleId="a1">
     <w:name w:val="Normal Table"/>
+    <w:uiPriority w:val="99"/>
     <w:semiHidden/>
+    <w:unhideWhenUsed/>
     <w:tblPr>
       <w:tblInd w:w="0" w:type="dxa"/>
       <w:tblCellMar>
@@ -1886,13 +1969,15 @@
       </w:tblCellMar>
     </w:tblPr>
   </w:style>
-  <w:style w:type="numbering" w:default="1" w:styleId="NoList">
+  <w:style w:type="numbering" w:default="1" w:styleId="a2">
     <w:name w:val="No List"/>
+    <w:uiPriority w:val="99"/>
     <w:semiHidden/>
+    <w:unhideWhenUsed/>
   </w:style>
   <w:style w:type="paragraph" w:customStyle="1" w:styleId="CharChar">
     <w:name w:val="Char Знак Знак Char Знак Знак Знак Знак Знак Знак Знак Знак Знак Знак Знак Знак"/>
-    <w:basedOn w:val="Normal"/>
+    <w:basedOn w:val="a"/>
     <w:rsid w:val="00FD098E"/>
     <w:rPr>
       <w:rFonts w:ascii="Verdana" w:hAnsi="Verdana" w:cs="Verdana"/>
@@ -1901,9 +1986,9 @@
       <w:lang w:eastAsia="en-US"/>
     </w:rPr>
   </w:style>
-  <w:style w:type="paragraph" w:styleId="BodyTextIndent">
+  <w:style w:type="paragraph" w:styleId="a3">
     <w:name w:val="Body Text Indent"/>
-    <w:basedOn w:val="Normal"/>
+    <w:basedOn w:val="a"/>
     <w:rsid w:val="00E6199A"/>
     <w:pPr>
       <w:ind w:firstLine="708"/>
@@ -1914,9 +1999,9 @@
       <w:lang w:val="en-US" w:eastAsia="ru-RU"/>
     </w:rPr>
   </w:style>
-  <w:style w:type="paragraph" w:styleId="PlainText">
+  <w:style w:type="paragraph" w:styleId="a4">
     <w:name w:val="Plain Text"/>
-    <w:basedOn w:val="Normal"/>
+    <w:basedOn w:val="a"/>
     <w:rsid w:val="00E6199A"/>
     <w:rPr>
       <w:rFonts w:ascii="Courier New" w:hAnsi="Courier New" w:cs="Courier New"/>
@@ -1925,9 +2010,9 @@
       <w:lang w:val="ru-RU" w:eastAsia="ru-RU"/>
     </w:rPr>
   </w:style>
-  <w:style w:type="paragraph" w:styleId="BalloonText">
+  <w:style w:type="paragraph" w:styleId="a5">
     <w:name w:val="Balloon Text"/>
-    <w:basedOn w:val="Normal"/>
+    <w:basedOn w:val="a"/>
     <w:semiHidden/>
     <w:rsid w:val="009803EF"/>
     <w:rPr>
@@ -1936,10 +2021,10 @@
       <w:szCs w:val="16"/>
     </w:rPr>
   </w:style>
-  <w:style w:type="paragraph" w:styleId="Footer">
+  <w:style w:type="paragraph" w:styleId="a6">
     <w:name w:val="footer"/>
-    <w:basedOn w:val="Normal"/>
-    <w:link w:val="FooterChar"/>
+    <w:basedOn w:val="a"/>
+    <w:link w:val="a7"/>
     <w:rsid w:val="005F23D7"/>
     <w:pPr>
       <w:tabs>
@@ -1951,9 +2036,9 @@
       <w:lang w:val="x-none" w:eastAsia="x-none"/>
     </w:rPr>
   </w:style>
-  <w:style w:type="paragraph" w:styleId="ListParagraph">
+  <w:style w:type="paragraph" w:styleId="a8">
     <w:name w:val="List Paragraph"/>
-    <w:basedOn w:val="Normal"/>
+    <w:basedOn w:val="a"/>
     <w:uiPriority w:val="34"/>
     <w:qFormat/>
     <w:rsid w:val="00C25FAE"/>
@@ -1965,19 +2050,19 @@
     <w:name w:val="short_text"/>
     <w:rsid w:val="00604363"/>
   </w:style>
-  <w:style w:type="character" w:customStyle="1" w:styleId="FooterChar">
-    <w:name w:val="Footer Char"/>
-    <w:link w:val="Footer"/>
+  <w:style w:type="character" w:customStyle="1" w:styleId="a7">
+    <w:name w:val="Нижній колонтитул Знак"/>
+    <w:link w:val="a6"/>
     <w:rsid w:val="00533484"/>
     <w:rPr>
       <w:sz w:val="24"/>
       <w:szCs w:val="24"/>
     </w:rPr>
   </w:style>
-  <w:style w:type="paragraph" w:styleId="HTMLPreformatted">
+  <w:style w:type="paragraph" w:styleId="HTML">
     <w:name w:val="HTML Preformatted"/>
-    <w:basedOn w:val="Normal"/>
-    <w:link w:val="HTMLPreformattedChar"/>
+    <w:basedOn w:val="a"/>
+    <w:link w:val="HTML0"/>
     <w:uiPriority w:val="99"/>
     <w:unhideWhenUsed/>
     <w:rsid w:val="003C0DCC"/>
@@ -2008,9 +2093,9 @@
       <w:lang w:val="x-none" w:eastAsia="x-none"/>
     </w:rPr>
   </w:style>
-  <w:style w:type="character" w:customStyle="1" w:styleId="HTMLPreformattedChar">
-    <w:name w:val="HTML Preformatted Char"/>
-    <w:link w:val="HTMLPreformatted"/>
+  <w:style w:type="character" w:customStyle="1" w:styleId="HTML0">
+    <w:name w:val="Стандартний HTML Знак"/>
+    <w:link w:val="HTML"/>
     <w:uiPriority w:val="99"/>
     <w:rsid w:val="003C0DCC"/>
     <w:rPr>
@@ -2019,10 +2104,10 @@
   </w:style>
   <w:style w:type="character" w:customStyle="1" w:styleId="y2iqfc">
     <w:name w:val="y2iqfc"/>
-    <w:basedOn w:val="DefaultParagraphFont"/>
+    <w:basedOn w:val="a0"/>
     <w:rsid w:val="003C0DCC"/>
   </w:style>
-  <w:style w:type="character" w:styleId="Hyperlink">
+  <w:style w:type="character" w:styleId="a9">
     <w:name w:val="Hyperlink"/>
     <w:uiPriority w:val="99"/>
     <w:unhideWhenUsed/>

</xml_diff>

<commit_message>
fix issue with date of birth
</commit_message>
<xml_diff>
--- a/public/templates/identification.docx
+++ b/public/templates/identification.docx
@@ -98,10 +98,7 @@
         <w:t>{</w:t>
       </w:r>
       <w:r>
-        <w:rPr>
-          <w:lang w:val="en-US"/>
-        </w:rPr>
-        <w:t>reference</w:t>
+        <w:t>reference_block</w:t>
       </w:r>
       <w:bookmarkStart w:id="0" w:name="_GoBack"/>
       <w:bookmarkEnd w:id="0"/>

</xml_diff>

<commit_message>
change prompt settings in response
</commit_message>
<xml_diff>
--- a/public/templates/identification.docx
+++ b/public/templates/identification.docx
@@ -100,342 +100,336 @@
       <w:r>
         <w:t>reference_block</w:t>
       </w:r>
+      <w:r>
+        <w:rPr>
+          <w:lang w:val="en-US"/>
+        </w:rPr>
+        <w:t>}</w:t>
+      </w:r>
+    </w:p>
+    <w:p/>
+    <w:p>
+      <w:pPr>
+        <w:jc w:val="both"/>
+      </w:pPr>
+      <w:r>
+        <w:t>SUBJECT</w:t>
+      </w:r>
+      <w:r>
+        <w:rPr>
+          <w:lang w:val="en-US"/>
+        </w:rPr>
+        <w:t xml:space="preserve">: </w:t>
+      </w:r>
+      <w:r>
+        <w:rPr>
+          <w:lang w:val="sv-SE"/>
+        </w:rPr>
+        <w:t>check of person</w:t>
+      </w:r>
+    </w:p>
+    <w:p>
+      <w:pPr>
+        <w:jc w:val="both"/>
+        <w:rPr>
+          <w:lang w:val="en-US"/>
+        </w:rPr>
+      </w:pPr>
+    </w:p>
+    <w:p>
+      <w:pPr>
+        <w:jc w:val="both"/>
+        <w:rPr>
+          <w:lang w:val="en-US"/>
+        </w:rPr>
+      </w:pPr>
+      <w:r>
+        <w:rPr>
+          <w:lang w:val="en-US"/>
+        </w:rPr>
+        <w:t>Dear colleagues!</w:t>
+      </w:r>
+    </w:p>
+    <w:p>
+      <w:pPr>
+        <w:jc w:val="both"/>
+        <w:rPr>
+          <w:lang w:val="en-US"/>
+        </w:rPr>
+      </w:pPr>
+    </w:p>
+    <w:p>
+      <w:pPr>
+        <w:jc w:val="both"/>
+        <w:rPr>
+          <w:lang w:val="en-US"/>
+        </w:rPr>
+      </w:pPr>
+      <w:r>
+        <w:rPr>
+          <w:lang w:val="en-US"/>
+        </w:rPr>
+        <w:t xml:space="preserve">Please be advised that according to our available records: </w:t>
+      </w:r>
+    </w:p>
+    <w:p>
+      <w:pPr>
+        <w:jc w:val="both"/>
+        <w:rPr>
+          <w:lang w:val="en-US"/>
+        </w:rPr>
+      </w:pPr>
+    </w:p>
+    <w:p>
+      <w:pPr>
+        <w:jc w:val="both"/>
+        <w:rPr>
+          <w:lang w:val="en-US"/>
+        </w:rPr>
+      </w:pPr>
+      <w:r>
+        <w:rPr>
+          <w:lang w:val="sv-SE"/>
+        </w:rPr>
+        <w:t>NAME:</w:t>
+      </w:r>
+      <w:r>
+        <w:rPr>
+          <w:lang w:val="sv-SE"/>
+        </w:rPr>
+        <w:t xml:space="preserve"> </w:t>
+      </w:r>
+      <w:r>
+        <w:rPr>
+          <w:lang w:val="en-US"/>
+        </w:rPr>
+        <w:t>{name}</w:t>
+      </w:r>
+    </w:p>
+    <w:p>
+      <w:pPr>
+        <w:jc w:val="both"/>
+        <w:rPr>
+          <w:lang w:val="en-GB"/>
+        </w:rPr>
+      </w:pPr>
+      <w:r>
+        <w:rPr>
+          <w:lang w:val="en-GB"/>
+        </w:rPr>
+        <w:t>D</w:t>
+      </w:r>
+      <w:r>
+        <w:rPr>
+          <w:lang w:val="en-GB"/>
+        </w:rPr>
+        <w:t>OB</w:t>
+      </w:r>
+      <w:r>
+        <w:rPr>
+          <w:lang w:val="en-GB"/>
+        </w:rPr>
+        <w:t>:</w:t>
+      </w:r>
+      <w:r>
+        <w:rPr>
+          <w:lang w:val="en-GB"/>
+        </w:rPr>
+        <w:t xml:space="preserve"> </w:t>
+      </w:r>
+      <w:r>
+        <w:rPr>
+          <w:lang w:val="sv-SE"/>
+        </w:rPr>
+        <w:t>{date</w:t>
+      </w:r>
+      <w:r>
+        <w:t>_</w:t>
+      </w:r>
+      <w:r>
+        <w:rPr>
+          <w:lang w:val="sv-SE"/>
+        </w:rPr>
+        <w:t>of</w:t>
+      </w:r>
+      <w:r>
+        <w:t>_</w:t>
+      </w:r>
+      <w:r>
+        <w:rPr>
+          <w:lang w:val="sv-SE"/>
+        </w:rPr>
+        <w:t>birth}</w:t>
+      </w:r>
+    </w:p>
+    <w:p>
+      <w:pPr>
+        <w:jc w:val="both"/>
+        <w:rPr>
+          <w:lang w:val="en-GB"/>
+        </w:rPr>
+      </w:pPr>
+      <w:r>
+        <w:rPr>
+          <w:lang w:val="en-GB"/>
+        </w:rPr>
+        <w:t>ADDRESS OF RESIDENCE</w:t>
+      </w:r>
+      <w:r>
+        <w:rPr>
+          <w:lang w:val="en-GB"/>
+        </w:rPr>
+        <w:t>:</w:t>
+      </w:r>
+      <w:r>
+        <w:rPr>
+          <w:lang w:val="en-GB"/>
+        </w:rPr>
+        <w:t xml:space="preserve"> </w:t>
+      </w:r>
+      <w:r>
+        <w:rPr>
+          <w:lang w:val="sv-SE"/>
+        </w:rPr>
+        <w:t>{residence</w:t>
+      </w:r>
+      <w:r>
+        <w:t>_</w:t>
+      </w:r>
+      <w:r>
+        <w:rPr>
+          <w:lang w:val="sv-SE"/>
+        </w:rPr>
+        <w:t>address}</w:t>
+      </w:r>
+    </w:p>
+    <w:p>
+      <w:pPr>
+        <w:jc w:val="both"/>
+        <w:rPr>
+          <w:lang w:val="en-US"/>
+        </w:rPr>
+      </w:pPr>
+      <w:r>
+        <w:rPr>
+          <w:lang w:val="en-GB"/>
+        </w:rPr>
+        <w:t xml:space="preserve">TRAVEL PASSPORT(s): </w:t>
+      </w:r>
+      <w:r>
+        <w:rPr>
+          <w:lang w:val="en-US"/>
+        </w:rPr>
+        <w:t>{passp</w:t>
+      </w:r>
+      <w:r>
+        <w:rPr>
+          <w:lang w:val="en-US"/>
+        </w:rPr>
+        <w:t>ort}</w:t>
+      </w:r>
+    </w:p>
+    <w:p>
+      <w:pPr>
+        <w:jc w:val="both"/>
+        <w:rPr>
+          <w:lang w:val="en-GB"/>
+        </w:rPr>
+      </w:pPr>
+      <w:r>
+        <w:rPr>
+          <w:lang w:val="en-GB"/>
+        </w:rPr>
+        <w:t>PHOTO: in attachment</w:t>
+      </w:r>
+    </w:p>
+    <w:p>
+      <w:pPr>
+        <w:jc w:val="both"/>
+        <w:rPr>
+          <w:lang w:val="en-US"/>
+        </w:rPr>
+      </w:pPr>
+      <w:r>
+        <w:rPr>
+          <w:lang w:val="en-GB"/>
+        </w:rPr>
+        <w:t xml:space="preserve">CRIMINAL RECORD: </w:t>
+      </w:r>
+      <w:r>
+        <w:rPr>
+          <w:lang w:val="en-US"/>
+        </w:rPr>
+        <w:t>{</w:t>
+      </w:r>
+      <w:proofErr w:type="spellStart"/>
+      <w:r>
+        <w:rPr>
+          <w:lang w:val="en-US"/>
+        </w:rPr>
+        <w:t>criminal_</w:t>
+      </w:r>
+      <w:r>
+        <w:rPr>
+          <w:lang w:val="en-US"/>
+        </w:rPr>
+        <w:t>records</w:t>
+      </w:r>
+      <w:proofErr w:type="spellEnd"/>
+      <w:r>
+        <w:rPr>
+          <w:lang w:val="en-US"/>
+        </w:rPr>
+        <w:t>}</w:t>
+      </w:r>
+    </w:p>
+    <w:p>
+      <w:pPr>
+        <w:jc w:val="both"/>
+        <w:rPr>
+          <w:lang w:val="en-US"/>
+        </w:rPr>
+      </w:pPr>
+      <w:r>
+        <w:rPr>
+          <w:lang w:val="en-GB"/>
+        </w:rPr>
+        <w:t xml:space="preserve">BORDER RECORD: </w:t>
+      </w:r>
+      <w:r>
+        <w:rPr>
+          <w:lang w:val="en-GB"/>
+        </w:rPr>
+        <w:t>no</w:t>
+      </w:r>
+      <w:r>
+        <w:t xml:space="preserve"> </w:t>
+      </w:r>
+    </w:p>
+    <w:p>
+      <w:pPr>
+        <w:jc w:val="both"/>
+      </w:pPr>
+      <w:r>
+        <w:rPr>
+          <w:lang w:val="en-GB"/>
+        </w:rPr>
+        <w:t>ADDITIONAL</w:t>
+      </w:r>
+      <w:r>
+        <w:t xml:space="preserve"> </w:t>
+      </w:r>
+      <w:r>
+        <w:rPr>
+          <w:lang w:val="en-GB"/>
+        </w:rPr>
+        <w:t>INFORMATION</w:t>
+      </w:r>
+      <w:r>
+        <w:t xml:space="preserve">: </w:t>
+      </w:r>
       <w:bookmarkStart w:id="0" w:name="_GoBack"/>
       <w:bookmarkEnd w:id="0"/>
-      <w:r>
-        <w:rPr>
-          <w:lang w:val="en-US"/>
-        </w:rPr>
-        <w:t>}</w:t>
-      </w:r>
-    </w:p>
-    <w:p/>
-    <w:p>
-      <w:pPr>
-        <w:jc w:val="both"/>
-      </w:pPr>
-      <w:r>
-        <w:t>SUBJECT</w:t>
-      </w:r>
-      <w:r>
-        <w:rPr>
-          <w:lang w:val="en-US"/>
-        </w:rPr>
-        <w:t xml:space="preserve">: </w:t>
-      </w:r>
-      <w:r>
-        <w:rPr>
-          <w:lang w:val="sv-SE"/>
-        </w:rPr>
-        <w:t>check of person</w:t>
-      </w:r>
-    </w:p>
-    <w:p>
-      <w:pPr>
-        <w:jc w:val="both"/>
-        <w:rPr>
-          <w:lang w:val="en-US"/>
-        </w:rPr>
-      </w:pPr>
-    </w:p>
-    <w:p>
-      <w:pPr>
-        <w:jc w:val="both"/>
-        <w:rPr>
-          <w:lang w:val="en-US"/>
-        </w:rPr>
-      </w:pPr>
-      <w:r>
-        <w:rPr>
-          <w:lang w:val="en-US"/>
-        </w:rPr>
-        <w:t>Dear colleagues!</w:t>
-      </w:r>
-    </w:p>
-    <w:p>
-      <w:pPr>
-        <w:jc w:val="both"/>
-        <w:rPr>
-          <w:lang w:val="en-US"/>
-        </w:rPr>
-      </w:pPr>
-    </w:p>
-    <w:p>
-      <w:pPr>
-        <w:jc w:val="both"/>
-        <w:rPr>
-          <w:lang w:val="en-US"/>
-        </w:rPr>
-      </w:pPr>
-      <w:r>
-        <w:rPr>
-          <w:lang w:val="en-US"/>
-        </w:rPr>
-        <w:t xml:space="preserve">Please be advised that according to our available records: </w:t>
-      </w:r>
-    </w:p>
-    <w:p>
-      <w:pPr>
-        <w:jc w:val="both"/>
-        <w:rPr>
-          <w:lang w:val="en-US"/>
-        </w:rPr>
-      </w:pPr>
-    </w:p>
-    <w:p>
-      <w:pPr>
-        <w:jc w:val="both"/>
-        <w:rPr>
-          <w:lang w:val="en-US"/>
-        </w:rPr>
-      </w:pPr>
-      <w:r>
-        <w:rPr>
-          <w:lang w:val="sv-SE"/>
-        </w:rPr>
-        <w:t>NAME:</w:t>
-      </w:r>
-      <w:r>
-        <w:rPr>
-          <w:lang w:val="sv-SE"/>
-        </w:rPr>
-        <w:t xml:space="preserve"> </w:t>
-      </w:r>
-      <w:r>
-        <w:rPr>
-          <w:lang w:val="en-US"/>
-        </w:rPr>
-        <w:t>{name}</w:t>
-      </w:r>
-    </w:p>
-    <w:p>
-      <w:pPr>
-        <w:jc w:val="both"/>
-        <w:rPr>
-          <w:lang w:val="en-GB"/>
-        </w:rPr>
-      </w:pPr>
-      <w:r>
-        <w:rPr>
-          <w:lang w:val="en-GB"/>
-        </w:rPr>
-        <w:t>D</w:t>
-      </w:r>
-      <w:r>
-        <w:rPr>
-          <w:lang w:val="en-GB"/>
-        </w:rPr>
-        <w:t>OB</w:t>
-      </w:r>
-      <w:r>
-        <w:rPr>
-          <w:lang w:val="en-GB"/>
-        </w:rPr>
-        <w:t>:</w:t>
-      </w:r>
-      <w:r>
-        <w:rPr>
-          <w:lang w:val="en-GB"/>
-        </w:rPr>
-        <w:t xml:space="preserve"> </w:t>
-      </w:r>
-      <w:r>
-        <w:rPr>
-          <w:lang w:val="sv-SE"/>
-        </w:rPr>
-        <w:t>{date</w:t>
-      </w:r>
-      <w:r>
-        <w:t>_</w:t>
-      </w:r>
-      <w:r>
-        <w:rPr>
-          <w:lang w:val="sv-SE"/>
-        </w:rPr>
-        <w:t>of</w:t>
-      </w:r>
-      <w:r>
-        <w:t>_</w:t>
-      </w:r>
-      <w:r>
-        <w:rPr>
-          <w:lang w:val="sv-SE"/>
-        </w:rPr>
-        <w:t>birth}</w:t>
-      </w:r>
-    </w:p>
-    <w:p>
-      <w:pPr>
-        <w:jc w:val="both"/>
-        <w:rPr>
-          <w:lang w:val="en-GB"/>
-        </w:rPr>
-      </w:pPr>
-      <w:r>
-        <w:rPr>
-          <w:lang w:val="en-GB"/>
-        </w:rPr>
-        <w:t>ADDRESS OF RESIDENCE</w:t>
-      </w:r>
-      <w:r>
-        <w:rPr>
-          <w:lang w:val="en-GB"/>
-        </w:rPr>
-        <w:t>:</w:t>
-      </w:r>
-      <w:r>
-        <w:rPr>
-          <w:lang w:val="en-GB"/>
-        </w:rPr>
-        <w:t xml:space="preserve"> </w:t>
-      </w:r>
-      <w:r>
-        <w:rPr>
-          <w:lang w:val="sv-SE"/>
-        </w:rPr>
-        <w:t>{residence</w:t>
-      </w:r>
-      <w:r>
-        <w:t>_</w:t>
-      </w:r>
-      <w:r>
-        <w:rPr>
-          <w:lang w:val="sv-SE"/>
-        </w:rPr>
-        <w:t>address}</w:t>
-      </w:r>
-    </w:p>
-    <w:p>
-      <w:pPr>
-        <w:jc w:val="both"/>
-        <w:rPr>
-          <w:lang w:val="en-US"/>
-        </w:rPr>
-      </w:pPr>
-      <w:r>
-        <w:rPr>
-          <w:lang w:val="en-GB"/>
-        </w:rPr>
-        <w:t xml:space="preserve">TRAVEL PASSPORT(s): </w:t>
-      </w:r>
-      <w:r>
-        <w:rPr>
-          <w:lang w:val="en-US"/>
-        </w:rPr>
-        <w:t>{passp</w:t>
-      </w:r>
-      <w:r>
-        <w:rPr>
-          <w:lang w:val="en-US"/>
-        </w:rPr>
-        <w:t>ort}</w:t>
-      </w:r>
-    </w:p>
-    <w:p>
-      <w:pPr>
-        <w:jc w:val="both"/>
-        <w:rPr>
-          <w:lang w:val="en-GB"/>
-        </w:rPr>
-      </w:pPr>
-      <w:r>
-        <w:rPr>
-          <w:lang w:val="en-GB"/>
-        </w:rPr>
-        <w:t>PHOTO: in attachment</w:t>
-      </w:r>
-    </w:p>
-    <w:p>
-      <w:pPr>
-        <w:jc w:val="both"/>
-        <w:rPr>
-          <w:lang w:val="en-US"/>
-        </w:rPr>
-      </w:pPr>
-      <w:r>
-        <w:rPr>
-          <w:lang w:val="en-GB"/>
-        </w:rPr>
-        <w:t xml:space="preserve">CRIMINAL RECORD: </w:t>
-      </w:r>
-      <w:r>
-        <w:rPr>
-          <w:lang w:val="en-US"/>
-        </w:rPr>
-        <w:t>{</w:t>
-      </w:r>
-      <w:proofErr w:type="spellStart"/>
-      <w:r>
-        <w:rPr>
-          <w:lang w:val="en-US"/>
-        </w:rPr>
-        <w:t>criminal_</w:t>
-      </w:r>
-      <w:r>
-        <w:rPr>
-          <w:lang w:val="en-US"/>
-        </w:rPr>
-        <w:t>records</w:t>
-      </w:r>
-      <w:proofErr w:type="spellEnd"/>
-      <w:r>
-        <w:rPr>
-          <w:lang w:val="en-US"/>
-        </w:rPr>
-        <w:t>}</w:t>
-      </w:r>
-    </w:p>
-    <w:p>
-      <w:pPr>
-        <w:jc w:val="both"/>
-        <w:rPr>
-          <w:lang w:val="en-US"/>
-        </w:rPr>
-      </w:pPr>
-      <w:r>
-        <w:rPr>
-          <w:lang w:val="en-GB"/>
-        </w:rPr>
-        <w:t xml:space="preserve">BORDER RECORD: </w:t>
-      </w:r>
-      <w:r>
-        <w:rPr>
-          <w:lang w:val="en-GB"/>
-        </w:rPr>
-        <w:t>no</w:t>
-      </w:r>
-      <w:r>
-        <w:t xml:space="preserve"> </w:t>
-      </w:r>
-    </w:p>
-    <w:p>
-      <w:pPr>
-        <w:jc w:val="both"/>
-      </w:pPr>
-      <w:r>
-        <w:rPr>
-          <w:lang w:val="en-GB"/>
-        </w:rPr>
-        <w:t>ADDITIONAL</w:t>
-      </w:r>
-      <w:r>
-        <w:t xml:space="preserve"> </w:t>
-      </w:r>
-      <w:r>
-        <w:rPr>
-          <w:lang w:val="en-GB"/>
-        </w:rPr>
-        <w:t>INFORMATION</w:t>
-      </w:r>
-      <w:r>
-        <w:t xml:space="preserve">: </w:t>
-      </w:r>
-      <w:r>
-        <w:rPr>
-          <w:lang w:val="en-GB"/>
-        </w:rPr>
-        <w:t xml:space="preserve">may use phone number </w:t>
-      </w:r>
       <w:r>
         <w:rPr>
           <w:lang w:val="en-GB"/>

</xml_diff>

<commit_message>
add photo and border checkbox logic
</commit_message>
<xml_diff>
--- a/public/templates/identification.docx
+++ b/public/templates/identification.docx
@@ -398,38 +398,44 @@
       </w:r>
       <w:r>
         <w:rPr>
-          <w:lang w:val="en-GB"/>
-        </w:rPr>
-        <w:t>no</w:t>
-      </w:r>
-      <w:r>
-        <w:t xml:space="preserve"> </w:t>
-      </w:r>
-    </w:p>
-    <w:p>
-      <w:pPr>
-        <w:jc w:val="both"/>
-      </w:pPr>
-      <w:r>
-        <w:rPr>
-          <w:lang w:val="en-GB"/>
-        </w:rPr>
-        <w:t>ADDITIONAL</w:t>
-      </w:r>
-      <w:r>
-        <w:t xml:space="preserve"> </w:t>
-      </w:r>
-      <w:r>
-        <w:rPr>
-          <w:lang w:val="en-GB"/>
-        </w:rPr>
-        <w:t>INFORMATION</w:t>
-      </w:r>
-      <w:r>
-        <w:t xml:space="preserve">: </w:t>
+          <w:lang w:val="en-US"/>
+        </w:rPr>
+        <w:t>in attachment with the legend for translation</w:t>
       </w:r>
       <w:bookmarkStart w:id="0" w:name="_GoBack"/>
       <w:bookmarkEnd w:id="0"/>
+      <w:r>
+        <w:rPr>
+          <w:lang w:val="en-US"/>
+        </w:rPr>
+        <w:t xml:space="preserve"> </w:t>
+      </w:r>
+      <w:r>
+        <w:t xml:space="preserve"> </w:t>
+      </w:r>
+    </w:p>
+    <w:p>
+      <w:pPr>
+        <w:jc w:val="both"/>
+      </w:pPr>
+      <w:r>
+        <w:rPr>
+          <w:lang w:val="en-GB"/>
+        </w:rPr>
+        <w:t>ADDITIONAL</w:t>
+      </w:r>
+      <w:r>
+        <w:t xml:space="preserve"> </w:t>
+      </w:r>
+      <w:r>
+        <w:rPr>
+          <w:lang w:val="en-GB"/>
+        </w:rPr>
+        <w:t>INFORMATION</w:t>
+      </w:r>
+      <w:r>
+        <w:t xml:space="preserve">: </w:t>
+      </w:r>
       <w:r>
         <w:rPr>
           <w:lang w:val="en-GB"/>

</xml_diff>

<commit_message>
add photo and border checkbox logic, fix-4
</commit_message>
<xml_diff>
--- a/public/templates/identification.docx
+++ b/public/templates/identification.docx
@@ -333,14 +333,88 @@
       <w:pPr>
         <w:jc w:val="both"/>
         <w:rPr>
-          <w:lang w:val="en-GB"/>
-        </w:rPr>
-      </w:pPr>
-      <w:r>
-        <w:rPr>
-          <w:lang w:val="en-GB"/>
-        </w:rPr>
-        <w:t>PHOTO: in attachment</w:t>
+          <w:lang w:val="en-US"/>
+        </w:rPr>
+      </w:pPr>
+      <w:r>
+        <w:rPr>
+          <w:lang w:val="en-GB"/>
+        </w:rPr>
+        <w:t>{#</w:t>
+      </w:r>
+      <w:proofErr w:type="spellStart"/>
+      <w:r>
+        <w:rPr>
+          <w:lang w:val="en-GB"/>
+        </w:rPr>
+        <w:t>show_</w:t>
+      </w:r>
+      <w:proofErr w:type="gramStart"/>
+      <w:r>
+        <w:rPr>
+          <w:lang w:val="en-GB"/>
+        </w:rPr>
+        <w:t>photo</w:t>
+      </w:r>
+      <w:proofErr w:type="spellEnd"/>
+      <w:r>
+        <w:rPr>
+          <w:lang w:val="en-GB"/>
+        </w:rPr>
+        <w:t>}PHOTO</w:t>
+      </w:r>
+      <w:proofErr w:type="gramEnd"/>
+      <w:r>
+        <w:rPr>
+          <w:lang w:val="en-GB"/>
+        </w:rPr>
+        <w:t>: in attachment{/</w:t>
+      </w:r>
+      <w:proofErr w:type="spellStart"/>
+      <w:r>
+        <w:rPr>
+          <w:lang w:val="en-GB"/>
+        </w:rPr>
+        <w:t>show_photo</w:t>
+      </w:r>
+      <w:proofErr w:type="spellEnd"/>
+      <w:r>
+        <w:rPr>
+          <w:lang w:val="en-GB"/>
+        </w:rPr>
+        <w:t>}</w:t>
+      </w:r>
+      <w:r>
+        <w:rPr>
+          <w:lang w:val="en-GB"/>
+        </w:rPr>
+        <w:t xml:space="preserve">CRIMINAL RECORD: </w:t>
+      </w:r>
+      <w:r>
+        <w:rPr>
+          <w:lang w:val="en-US"/>
+        </w:rPr>
+        <w:t>{</w:t>
+      </w:r>
+      <w:proofErr w:type="spellStart"/>
+      <w:r>
+        <w:rPr>
+          <w:lang w:val="en-US"/>
+        </w:rPr>
+        <w:t>criminal_</w:t>
+      </w:r>
+      <w:r>
+        <w:rPr>
+          <w:lang w:val="en-US"/>
+        </w:rPr>
+        <w:t>records</w:t>
+      </w:r>
+      <w:proofErr w:type="spellEnd"/>
+      <w:r>
+        <w:rPr>
+          <w:lang w:val="en-US"/>
+        </w:rPr>
+        <w:t>}</w:t>
       </w:r>
     </w:p>
     <w:p>
@@ -354,65 +428,52 @@
         <w:rPr>
           <w:lang w:val="en-GB"/>
         </w:rPr>
-        <w:t xml:space="preserve">CRIMINAL RECORD: </w:t>
-      </w:r>
-      <w:r>
-        <w:rPr>
-          <w:lang w:val="en-US"/>
-        </w:rPr>
-        <w:t>{</w:t>
+        <w:t>{#</w:t>
       </w:r>
       <w:proofErr w:type="spellStart"/>
       <w:r>
         <w:rPr>
-          <w:lang w:val="en-US"/>
-        </w:rPr>
-        <w:t>criminal_</w:t>
-      </w:r>
-      <w:r>
-        <w:rPr>
-          <w:lang w:val="en-US"/>
-        </w:rPr>
-        <w:t>records</w:t>
+          <w:lang w:val="en-GB"/>
+        </w:rPr>
+        <w:t>show_</w:t>
+      </w:r>
+      <w:proofErr w:type="gramStart"/>
+      <w:r>
+        <w:rPr>
+          <w:lang w:val="en-GB"/>
+        </w:rPr>
+        <w:t>border</w:t>
       </w:r>
       <w:proofErr w:type="spellEnd"/>
       <w:r>
         <w:rPr>
-          <w:lang w:val="en-US"/>
+          <w:lang w:val="en-GB"/>
+        </w:rPr>
+        <w:t>}BORDER</w:t>
+      </w:r>
+      <w:proofErr w:type="gramEnd"/>
+      <w:r>
+        <w:rPr>
+          <w:lang w:val="en-GB"/>
+        </w:rPr>
+        <w:t xml:space="preserve"> RECORD: in attachment with the legend for translation{/</w:t>
+      </w:r>
+      <w:proofErr w:type="spellStart"/>
+      <w:r>
+        <w:rPr>
+          <w:lang w:val="en-GB"/>
+        </w:rPr>
+        <w:t>show_border</w:t>
+      </w:r>
+      <w:proofErr w:type="spellEnd"/>
+      <w:r>
+        <w:rPr>
+          <w:lang w:val="en-GB"/>
         </w:rPr>
         <w:t>}</w:t>
-      </w:r>
-    </w:p>
-    <w:p>
-      <w:pPr>
-        <w:jc w:val="both"/>
-        <w:rPr>
-          <w:lang w:val="en-US"/>
-        </w:rPr>
-      </w:pPr>
-      <w:r>
-        <w:rPr>
-          <w:lang w:val="en-GB"/>
-        </w:rPr>
-        <w:t xml:space="preserve">BORDER RECORD: </w:t>
-      </w:r>
-      <w:r>
-        <w:rPr>
-          <w:lang w:val="en-US"/>
-        </w:rPr>
-        <w:t>in attachment with the legend for translation</w:t>
       </w:r>
       <w:bookmarkStart w:id="0" w:name="_GoBack"/>
       <w:bookmarkEnd w:id="0"/>
-      <w:r>
-        <w:rPr>
-          <w:lang w:val="en-US"/>
-        </w:rPr>
-        <w:t xml:space="preserve"> </w:t>
-      </w:r>
-      <w:r>
-        <w:t xml:space="preserve"> </w:t>
-      </w:r>
     </w:p>
     <w:p>
       <w:pPr>

</xml_diff>

<commit_message>
add photo and border checkbox logic, fix-5
</commit_message>
<xml_diff>
--- a/public/templates/identification.docx
+++ b/public/templates/identification.docx
@@ -333,7 +333,7 @@
       <w:pPr>
         <w:jc w:val="both"/>
         <w:rPr>
-          <w:lang w:val="en-US"/>
+          <w:lang w:val="en-GB"/>
         </w:rPr>
       </w:pPr>
       <w:r>
@@ -384,38 +384,6 @@
         </w:rPr>
         <w:t>}</w:t>
       </w:r>
-      <w:r>
-        <w:rPr>
-          <w:lang w:val="en-GB"/>
-        </w:rPr>
-        <w:t xml:space="preserve">CRIMINAL RECORD: </w:t>
-      </w:r>
-      <w:r>
-        <w:rPr>
-          <w:lang w:val="en-US"/>
-        </w:rPr>
-        <w:t>{</w:t>
-      </w:r>
-      <w:proofErr w:type="spellStart"/>
-      <w:r>
-        <w:rPr>
-          <w:lang w:val="en-US"/>
-        </w:rPr>
-        <w:t>criminal_</w:t>
-      </w:r>
-      <w:r>
-        <w:rPr>
-          <w:lang w:val="en-US"/>
-        </w:rPr>
-        <w:t>records</w:t>
-      </w:r>
-      <w:proofErr w:type="spellEnd"/>
-      <w:r>
-        <w:rPr>
-          <w:lang w:val="en-US"/>
-        </w:rPr>
-        <w:t>}</w:t>
-      </w:r>
     </w:p>
     <w:p>
       <w:pPr>
@@ -424,56 +392,96 @@
           <w:lang w:val="en-US"/>
         </w:rPr>
       </w:pPr>
-      <w:r>
-        <w:rPr>
-          <w:lang w:val="en-GB"/>
-        </w:rPr>
-        <w:t>{#</w:t>
-      </w:r>
-      <w:proofErr w:type="spellStart"/>
-      <w:r>
-        <w:rPr>
-          <w:lang w:val="en-GB"/>
-        </w:rPr>
-        <w:t>show_</w:t>
-      </w:r>
-      <w:proofErr w:type="gramStart"/>
-      <w:r>
-        <w:rPr>
-          <w:lang w:val="en-GB"/>
-        </w:rPr>
-        <w:t>border</w:t>
-      </w:r>
-      <w:proofErr w:type="spellEnd"/>
-      <w:r>
-        <w:rPr>
-          <w:lang w:val="en-GB"/>
-        </w:rPr>
-        <w:t>}BORDER</w:t>
-      </w:r>
-      <w:proofErr w:type="gramEnd"/>
-      <w:r>
-        <w:rPr>
-          <w:lang w:val="en-GB"/>
-        </w:rPr>
-        <w:t xml:space="preserve"> RECORD: in attachment with the legend for translation{/</w:t>
-      </w:r>
-      <w:proofErr w:type="spellStart"/>
-      <w:r>
-        <w:rPr>
-          <w:lang w:val="en-GB"/>
-        </w:rPr>
-        <w:t>show_border</w:t>
-      </w:r>
-      <w:proofErr w:type="spellEnd"/>
-      <w:r>
-        <w:rPr>
-          <w:lang w:val="en-GB"/>
-        </w:rPr>
-        <w:t>}</w:t>
-      </w:r>
       <w:bookmarkStart w:id="0" w:name="_GoBack"/>
       <w:bookmarkEnd w:id="0"/>
+      <w:r>
+        <w:rPr>
+          <w:lang w:val="en-GB"/>
+        </w:rPr>
+        <w:t xml:space="preserve">CRIMINAL RECORD: </w:t>
+      </w:r>
+      <w:r>
+        <w:rPr>
+          <w:lang w:val="en-US"/>
+        </w:rPr>
+        <w:t>{</w:t>
+      </w:r>
+      <w:proofErr w:type="spellStart"/>
+      <w:r>
+        <w:rPr>
+          <w:lang w:val="en-US"/>
+        </w:rPr>
+        <w:t>criminal_</w:t>
+      </w:r>
+      <w:r>
+        <w:rPr>
+          <w:lang w:val="en-US"/>
+        </w:rPr>
+        <w:t>records</w:t>
+      </w:r>
+      <w:proofErr w:type="spellEnd"/>
+      <w:r>
+        <w:rPr>
+          <w:lang w:val="en-US"/>
+        </w:rPr>
+        <w:t>}</w:t>
+      </w:r>
+    </w:p>
+    <w:p>
+      <w:pPr>
+        <w:jc w:val="both"/>
+        <w:rPr>
+          <w:lang w:val="en-US"/>
+        </w:rPr>
+      </w:pPr>
+      <w:r>
+        <w:rPr>
+          <w:lang w:val="en-GB"/>
+        </w:rPr>
+        <w:t>{#</w:t>
+      </w:r>
+      <w:proofErr w:type="spellStart"/>
+      <w:r>
+        <w:rPr>
+          <w:lang w:val="en-GB"/>
+        </w:rPr>
+        <w:t>show_</w:t>
+      </w:r>
+      <w:proofErr w:type="gramStart"/>
+      <w:r>
+        <w:rPr>
+          <w:lang w:val="en-GB"/>
+        </w:rPr>
+        <w:t>border</w:t>
+      </w:r>
+      <w:proofErr w:type="spellEnd"/>
+      <w:r>
+        <w:rPr>
+          <w:lang w:val="en-GB"/>
+        </w:rPr>
+        <w:t>}BORDER</w:t>
+      </w:r>
+      <w:proofErr w:type="gramEnd"/>
+      <w:r>
+        <w:rPr>
+          <w:lang w:val="en-GB"/>
+        </w:rPr>
+        <w:t xml:space="preserve"> RECORD: in attachment with the legend for translation{/</w:t>
+      </w:r>
+      <w:proofErr w:type="spellStart"/>
+      <w:r>
+        <w:rPr>
+          <w:lang w:val="en-GB"/>
+        </w:rPr>
+        <w:t>show_border</w:t>
+      </w:r>
+      <w:proofErr w:type="spellEnd"/>
+      <w:r>
+        <w:rPr>
+          <w:lang w:val="en-GB"/>
+        </w:rPr>
+        <w:t>}</w:t>
+      </w:r>
     </w:p>
     <w:p>
       <w:pPr>

</xml_diff>

<commit_message>
add photo and border checkbox logic, fix-6
</commit_message>
<xml_diff>
--- a/public/templates/identification.docx
+++ b/public/templates/identification.docx
@@ -342,145 +342,113 @@
         </w:rPr>
         <w:t>{#</w:t>
       </w:r>
+      <w:proofErr w:type="gramStart"/>
+      <w:r>
+        <w:rPr>
+          <w:lang w:val="en-GB"/>
+        </w:rPr>
+        <w:t>p</w:t>
+      </w:r>
+      <w:r>
+        <w:rPr>
+          <w:lang w:val="en-GB"/>
+        </w:rPr>
+        <w:t>hoto}PHOTO</w:t>
+      </w:r>
+      <w:proofErr w:type="gramEnd"/>
+      <w:r>
+        <w:rPr>
+          <w:lang w:val="en-GB"/>
+        </w:rPr>
+        <w:t>: in attachment{/</w:t>
+      </w:r>
+      <w:r>
+        <w:rPr>
+          <w:lang w:val="en-GB"/>
+        </w:rPr>
+        <w:t>photo}</w:t>
+      </w:r>
+    </w:p>
+    <w:p>
+      <w:pPr>
+        <w:jc w:val="both"/>
+        <w:rPr>
+          <w:lang w:val="en-US"/>
+        </w:rPr>
+      </w:pPr>
+      <w:r>
+        <w:rPr>
+          <w:lang w:val="en-GB"/>
+        </w:rPr>
+        <w:t xml:space="preserve">CRIMINAL RECORD: </w:t>
+      </w:r>
+      <w:r>
+        <w:rPr>
+          <w:lang w:val="en-US"/>
+        </w:rPr>
+        <w:t>{</w:t>
+      </w:r>
       <w:proofErr w:type="spellStart"/>
       <w:r>
         <w:rPr>
-          <w:lang w:val="en-GB"/>
-        </w:rPr>
-        <w:t>show_</w:t>
+          <w:lang w:val="en-US"/>
+        </w:rPr>
+        <w:t>criminal_</w:t>
+      </w:r>
+      <w:r>
+        <w:rPr>
+          <w:lang w:val="en-US"/>
+        </w:rPr>
+        <w:t>records</w:t>
+      </w:r>
+      <w:proofErr w:type="spellEnd"/>
+      <w:r>
+        <w:rPr>
+          <w:lang w:val="en-US"/>
+        </w:rPr>
+        <w:t>}</w:t>
+      </w:r>
+    </w:p>
+    <w:p>
+      <w:pPr>
+        <w:jc w:val="both"/>
+        <w:rPr>
+          <w:lang w:val="en-US"/>
+        </w:rPr>
+      </w:pPr>
+      <w:r>
+        <w:rPr>
+          <w:lang w:val="en-GB"/>
+        </w:rPr>
+        <w:t>{#</w:t>
       </w:r>
       <w:proofErr w:type="gramStart"/>
       <w:r>
         <w:rPr>
           <w:lang w:val="en-GB"/>
         </w:rPr>
-        <w:t>photo</w:t>
-      </w:r>
-      <w:proofErr w:type="spellEnd"/>
-      <w:r>
-        <w:rPr>
-          <w:lang w:val="en-GB"/>
-        </w:rPr>
-        <w:t>}PHOTO</w:t>
+        <w:t>border}BORDER</w:t>
       </w:r>
       <w:proofErr w:type="gramEnd"/>
       <w:r>
         <w:rPr>
           <w:lang w:val="en-GB"/>
         </w:rPr>
-        <w:t>: in attachment{/</w:t>
-      </w:r>
-      <w:proofErr w:type="spellStart"/>
-      <w:r>
-        <w:rPr>
-          <w:lang w:val="en-GB"/>
-        </w:rPr>
-        <w:t>show_photo</w:t>
-      </w:r>
-      <w:proofErr w:type="spellEnd"/>
-      <w:r>
-        <w:rPr>
-          <w:lang w:val="en-GB"/>
-        </w:rPr>
-        <w:t>}</w:t>
-      </w:r>
-    </w:p>
-    <w:p>
-      <w:pPr>
-        <w:jc w:val="both"/>
-        <w:rPr>
-          <w:lang w:val="en-US"/>
-        </w:rPr>
-      </w:pPr>
+        <w:t xml:space="preserve"> RECORD: in attachment with t</w:t>
+      </w:r>
+      <w:r>
+        <w:rPr>
+          <w:lang w:val="en-GB"/>
+        </w:rPr>
+        <w:t>he legend for translation{/</w:t>
+      </w:r>
       <w:bookmarkStart w:id="0" w:name="_GoBack"/>
       <w:bookmarkEnd w:id="0"/>
       <w:r>
         <w:rPr>
           <w:lang w:val="en-GB"/>
         </w:rPr>
-        <w:t xml:space="preserve">CRIMINAL RECORD: </w:t>
-      </w:r>
-      <w:r>
-        <w:rPr>
-          <w:lang w:val="en-US"/>
-        </w:rPr>
-        <w:t>{</w:t>
-      </w:r>
-      <w:proofErr w:type="spellStart"/>
-      <w:r>
-        <w:rPr>
-          <w:lang w:val="en-US"/>
-        </w:rPr>
-        <w:t>criminal_</w:t>
-      </w:r>
-      <w:r>
-        <w:rPr>
-          <w:lang w:val="en-US"/>
-        </w:rPr>
-        <w:t>records</w:t>
-      </w:r>
-      <w:proofErr w:type="spellEnd"/>
-      <w:r>
-        <w:rPr>
-          <w:lang w:val="en-US"/>
-        </w:rPr>
-        <w:t>}</w:t>
-      </w:r>
-    </w:p>
-    <w:p>
-      <w:pPr>
-        <w:jc w:val="both"/>
-        <w:rPr>
-          <w:lang w:val="en-US"/>
-        </w:rPr>
-      </w:pPr>
-      <w:r>
-        <w:rPr>
-          <w:lang w:val="en-GB"/>
-        </w:rPr>
-        <w:t>{#</w:t>
-      </w:r>
-      <w:proofErr w:type="spellStart"/>
-      <w:r>
-        <w:rPr>
-          <w:lang w:val="en-GB"/>
-        </w:rPr>
-        <w:t>show_</w:t>
-      </w:r>
-      <w:proofErr w:type="gramStart"/>
-      <w:r>
-        <w:rPr>
-          <w:lang w:val="en-GB"/>
-        </w:rPr>
-        <w:t>border</w:t>
-      </w:r>
-      <w:proofErr w:type="spellEnd"/>
-      <w:r>
-        <w:rPr>
-          <w:lang w:val="en-GB"/>
-        </w:rPr>
-        <w:t>}BORDER</w:t>
-      </w:r>
-      <w:proofErr w:type="gramEnd"/>
-      <w:r>
-        <w:rPr>
-          <w:lang w:val="en-GB"/>
-        </w:rPr>
-        <w:t xml:space="preserve"> RECORD: in attachment with the legend for translation{/</w:t>
-      </w:r>
-      <w:proofErr w:type="spellStart"/>
-      <w:r>
-        <w:rPr>
-          <w:lang w:val="en-GB"/>
-        </w:rPr>
-        <w:t>show_border</w:t>
-      </w:r>
-      <w:proofErr w:type="spellEnd"/>
-      <w:r>
-        <w:rPr>
-          <w:lang w:val="en-GB"/>
-        </w:rPr>
-        <w:t>}</w:t>
+        <w:t>border}</w:t>
       </w:r>
     </w:p>
     <w:p>

</xml_diff>

<commit_message>
add photo and border checkbox logic, fix-7
</commit_message>
<xml_diff>
--- a/public/templates/identification.docx
+++ b/public/templates/identification.docx
@@ -340,73 +340,115 @@
         <w:rPr>
           <w:lang w:val="en-GB"/>
         </w:rPr>
+        <w:t>{#photo}</w:t>
+      </w:r>
+    </w:p>
+    <w:p>
+      <w:pPr>
+        <w:jc w:val="both"/>
+        <w:rPr>
+          <w:lang w:val="en-GB"/>
+        </w:rPr>
+      </w:pPr>
+      <w:r>
+        <w:rPr>
+          <w:lang w:val="en-GB"/>
+        </w:rPr>
+        <w:t>PHOTO: in attachment</w:t>
+      </w:r>
+    </w:p>
+    <w:p>
+      <w:pPr>
+        <w:jc w:val="both"/>
+        <w:rPr>
+          <w:lang w:val="en-GB"/>
+        </w:rPr>
+      </w:pPr>
+      <w:r>
+        <w:rPr>
+          <w:lang w:val="en-GB"/>
+        </w:rPr>
+        <w:t>{/photo}</w:t>
+      </w:r>
+    </w:p>
+    <w:p>
+      <w:pPr>
+        <w:jc w:val="both"/>
+        <w:rPr>
+          <w:lang w:val="en-US"/>
+        </w:rPr>
+      </w:pPr>
+      <w:r>
+        <w:rPr>
+          <w:lang w:val="en-GB"/>
+        </w:rPr>
+        <w:t xml:space="preserve">CRIMINAL RECORD: </w:t>
+      </w:r>
+      <w:r>
+        <w:rPr>
+          <w:lang w:val="en-US"/>
+        </w:rPr>
+        <w:t>{</w:t>
+      </w:r>
+      <w:proofErr w:type="spellStart"/>
+      <w:r>
+        <w:rPr>
+          <w:lang w:val="en-US"/>
+        </w:rPr>
+        <w:t>criminal_</w:t>
+      </w:r>
+      <w:r>
+        <w:rPr>
+          <w:lang w:val="en-US"/>
+        </w:rPr>
+        <w:t>records</w:t>
+      </w:r>
+      <w:proofErr w:type="spellEnd"/>
+      <w:r>
+        <w:rPr>
+          <w:lang w:val="en-US"/>
+        </w:rPr>
+        <w:t>}</w:t>
+      </w:r>
+    </w:p>
+    <w:p>
+      <w:pPr>
+        <w:jc w:val="both"/>
+        <w:rPr>
+          <w:lang w:val="en-GB"/>
+        </w:rPr>
+      </w:pPr>
+      <w:r>
+        <w:rPr>
+          <w:lang w:val="en-GB"/>
+        </w:rPr>
         <w:t>{#</w:t>
       </w:r>
-      <w:proofErr w:type="gramStart"/>
-      <w:r>
-        <w:rPr>
-          <w:lang w:val="en-GB"/>
-        </w:rPr>
-        <w:t>p</w:t>
-      </w:r>
-      <w:r>
-        <w:rPr>
-          <w:lang w:val="en-GB"/>
-        </w:rPr>
-        <w:t>hoto}PHOTO</w:t>
-      </w:r>
-      <w:proofErr w:type="gramEnd"/>
-      <w:r>
-        <w:rPr>
-          <w:lang w:val="en-GB"/>
-        </w:rPr>
-        <w:t>: in attachment{/</w:t>
-      </w:r>
-      <w:r>
-        <w:rPr>
-          <w:lang w:val="en-GB"/>
-        </w:rPr>
-        <w:t>photo}</w:t>
+      <w:r>
+        <w:rPr>
+          <w:lang w:val="en-GB"/>
+        </w:rPr>
+        <w:t>border}</w:t>
       </w:r>
     </w:p>
     <w:p>
       <w:pPr>
         <w:jc w:val="both"/>
         <w:rPr>
-          <w:lang w:val="en-US"/>
-        </w:rPr>
-      </w:pPr>
-      <w:r>
-        <w:rPr>
-          <w:lang w:val="en-GB"/>
-        </w:rPr>
-        <w:t xml:space="preserve">CRIMINAL RECORD: </w:t>
-      </w:r>
-      <w:r>
-        <w:rPr>
-          <w:lang w:val="en-US"/>
-        </w:rPr>
-        <w:t>{</w:t>
-      </w:r>
-      <w:proofErr w:type="spellStart"/>
-      <w:r>
-        <w:rPr>
-          <w:lang w:val="en-US"/>
-        </w:rPr>
-        <w:t>criminal_</w:t>
-      </w:r>
-      <w:r>
-        <w:rPr>
-          <w:lang w:val="en-US"/>
-        </w:rPr>
-        <w:t>records</w:t>
-      </w:r>
-      <w:proofErr w:type="spellEnd"/>
-      <w:r>
-        <w:rPr>
-          <w:lang w:val="en-US"/>
-        </w:rPr>
-        <w:t>}</w:t>
+          <w:lang w:val="en-GB"/>
+        </w:rPr>
+      </w:pPr>
+      <w:r>
+        <w:rPr>
+          <w:lang w:val="en-GB"/>
+        </w:rPr>
+        <w:t>BORDER RECORD: in attachment with t</w:t>
+      </w:r>
+      <w:r>
+        <w:rPr>
+          <w:lang w:val="en-GB"/>
+        </w:rPr>
+        <w:t>he legend for translation</w:t>
       </w:r>
     </w:p>
     <w:p>
@@ -416,34 +458,14 @@
           <w:lang w:val="en-US"/>
         </w:rPr>
       </w:pPr>
-      <w:r>
-        <w:rPr>
-          <w:lang w:val="en-GB"/>
-        </w:rPr>
-        <w:t>{#</w:t>
-      </w:r>
-      <w:proofErr w:type="gramStart"/>
-      <w:r>
-        <w:rPr>
-          <w:lang w:val="en-GB"/>
-        </w:rPr>
-        <w:t>border}BORDER</w:t>
-      </w:r>
-      <w:proofErr w:type="gramEnd"/>
-      <w:r>
-        <w:rPr>
-          <w:lang w:val="en-GB"/>
-        </w:rPr>
-        <w:t xml:space="preserve"> RECORD: in attachment with t</w:t>
-      </w:r>
-      <w:r>
-        <w:rPr>
-          <w:lang w:val="en-GB"/>
-        </w:rPr>
-        <w:t>he legend for translation{/</w:t>
-      </w:r>
       <w:bookmarkStart w:id="0" w:name="_GoBack"/>
       <w:bookmarkEnd w:id="0"/>
+      <w:r>
+        <w:rPr>
+          <w:lang w:val="en-GB"/>
+        </w:rPr>
+        <w:t>{/</w:t>
+      </w:r>
       <w:r>
         <w:rPr>
           <w:lang w:val="en-GB"/>

</xml_diff>

<commit_message>
update prompt geterateResponse -4
</commit_message>
<xml_diff>
--- a/public/templates/identification.docx
+++ b/public/templates/identification.docx
@@ -458,85 +458,97 @@
           <w:lang w:val="en-US"/>
         </w:rPr>
       </w:pPr>
+      <w:r>
+        <w:rPr>
+          <w:lang w:val="en-GB"/>
+        </w:rPr>
+        <w:t>{/</w:t>
+      </w:r>
+      <w:r>
+        <w:rPr>
+          <w:lang w:val="en-GB"/>
+        </w:rPr>
+        <w:t>border}</w:t>
+      </w:r>
+    </w:p>
+    <w:p>
+      <w:pPr>
+        <w:jc w:val="both"/>
+      </w:pPr>
+      <w:r>
+        <w:rPr>
+          <w:lang w:val="en-GB"/>
+        </w:rPr>
+        <w:t>ADDITIONAL</w:t>
+      </w:r>
+      <w:r>
+        <w:t xml:space="preserve"> </w:t>
+      </w:r>
+      <w:r>
+        <w:rPr>
+          <w:lang w:val="en-GB"/>
+        </w:rPr>
+        <w:t>INFORMATION</w:t>
+      </w:r>
+      <w:r>
+        <w:t xml:space="preserve">: </w:t>
+      </w:r>
+      <w:r>
+        <w:rPr>
+          <w:lang w:val="en-GB"/>
+        </w:rPr>
+        <w:t>{additional</w:t>
+      </w:r>
+      <w:r>
+        <w:t>_</w:t>
+      </w:r>
+      <w:r>
+        <w:rPr>
+          <w:lang w:val="en-GB"/>
+        </w:rPr>
+        <w:t>info}</w:t>
+      </w:r>
+    </w:p>
+    <w:p>
+      <w:pPr>
+        <w:jc w:val="both"/>
+      </w:pPr>
+    </w:p>
+    <w:p>
+      <w:pPr>
+        <w:jc w:val="both"/>
+        <w:rPr>
+          <w:lang w:val="en-GB"/>
+        </w:rPr>
+      </w:pPr>
+      <w:r>
+        <w:rPr>
+          <w:lang w:val="en-GB"/>
+        </w:rPr>
+        <w:t xml:space="preserve">Attachment: </w:t>
+      </w:r>
+      <w:r>
+        <w:t>1</w:t>
+      </w:r>
+      <w:r>
+        <w:rPr>
+          <w:lang w:val="en-GB"/>
+        </w:rPr>
+        <w:t xml:space="preserve"> </w:t>
+      </w:r>
+      <w:r>
+        <w:rPr>
+          <w:lang w:val="en-GB"/>
+        </w:rPr>
+        <w:t>file</w:t>
+      </w:r>
       <w:bookmarkStart w:id="0" w:name="_GoBack"/>
       <w:bookmarkEnd w:id="0"/>
       <w:r>
         <w:rPr>
           <w:lang w:val="en-GB"/>
         </w:rPr>
-        <w:t>{/</w:t>
-      </w:r>
-      <w:r>
-        <w:rPr>
-          <w:lang w:val="en-GB"/>
-        </w:rPr>
-        <w:t>border}</w:t>
-      </w:r>
-    </w:p>
-    <w:p>
-      <w:pPr>
-        <w:jc w:val="both"/>
-      </w:pPr>
-      <w:r>
-        <w:rPr>
-          <w:lang w:val="en-GB"/>
-        </w:rPr>
-        <w:t>ADDITIONAL</w:t>
-      </w:r>
-      <w:r>
-        <w:t xml:space="preserve"> </w:t>
-      </w:r>
-      <w:r>
-        <w:rPr>
-          <w:lang w:val="en-GB"/>
-        </w:rPr>
-        <w:t>INFORMATION</w:t>
-      </w:r>
-      <w:r>
-        <w:t xml:space="preserve">: </w:t>
-      </w:r>
-      <w:r>
-        <w:rPr>
-          <w:lang w:val="en-GB"/>
-        </w:rPr>
-        <w:t>{additional</w:t>
-      </w:r>
-      <w:r>
-        <w:t>_</w:t>
-      </w:r>
-      <w:r>
-        <w:rPr>
-          <w:lang w:val="en-GB"/>
-        </w:rPr>
-        <w:t>info}</w:t>
-      </w:r>
-    </w:p>
-    <w:p>
-      <w:pPr>
-        <w:jc w:val="both"/>
-      </w:pPr>
-    </w:p>
-    <w:p>
-      <w:pPr>
-        <w:jc w:val="both"/>
-        <w:rPr>
-          <w:lang w:val="en-GB"/>
-        </w:rPr>
-      </w:pPr>
-      <w:r>
-        <w:rPr>
-          <w:lang w:val="en-GB"/>
-        </w:rPr>
-        <w:t xml:space="preserve">Attachment: </w:t>
-      </w:r>
-      <w:r>
-        <w:t>1</w:t>
-      </w:r>
-      <w:r>
-        <w:rPr>
-          <w:lang w:val="en-GB"/>
-        </w:rPr>
-        <w:t xml:space="preserve"> page.</w:t>
+        <w:t>.</w:t>
       </w:r>
     </w:p>
     <w:p>

</xml_diff>

<commit_message>
update prompt geterateResponse -5
</commit_message>
<xml_diff>
--- a/public/templates/identification.docx
+++ b/public/templates/identification.docx
@@ -525,47 +525,138 @@
         <w:rPr>
           <w:lang w:val="en-GB"/>
         </w:rPr>
-        <w:t xml:space="preserve">Attachment: </w:t>
-      </w:r>
-      <w:r>
-        <w:t>1</w:t>
-      </w:r>
-      <w:r>
-        <w:rPr>
-          <w:lang w:val="en-GB"/>
-        </w:rPr>
-        <w:t xml:space="preserve"> </w:t>
-      </w:r>
-      <w:r>
-        <w:rPr>
-          <w:lang w:val="en-GB"/>
-        </w:rPr>
-        <w:t>file</w:t>
-      </w:r>
+        <w:t>{#attachment_count_1}</w:t>
+      </w:r>
+    </w:p>
+    <w:p>
+      <w:pPr>
+        <w:jc w:val="both"/>
+        <w:rPr>
+          <w:lang w:val="en-GB"/>
+        </w:rPr>
+      </w:pPr>
+      <w:r>
+        <w:rPr>
+          <w:lang w:val="en-GB"/>
+        </w:rPr>
+        <w:t>Attachment: 1 file.</w:t>
+      </w:r>
+    </w:p>
+    <w:p>
+      <w:pPr>
+        <w:jc w:val="both"/>
+        <w:rPr>
+          <w:lang w:val="en-GB"/>
+        </w:rPr>
+      </w:pPr>
+      <w:r>
+        <w:rPr>
+          <w:lang w:val="en-GB"/>
+        </w:rPr>
+        <w:t>{/attachment_count_1}</w:t>
+      </w:r>
+    </w:p>
+    <w:p>
+      <w:pPr>
+        <w:jc w:val="both"/>
+        <w:rPr>
+          <w:lang w:val="en-GB"/>
+        </w:rPr>
+      </w:pPr>
+      <w:r>
+        <w:rPr>
+          <w:lang w:val="en-GB"/>
+        </w:rPr>
+        <w:t>{#attachment_count_2}</w:t>
+      </w:r>
+    </w:p>
+    <w:p>
+      <w:pPr>
+        <w:jc w:val="both"/>
+        <w:rPr>
+          <w:lang w:val="en-GB"/>
+        </w:rPr>
+      </w:pPr>
+      <w:r>
+        <w:rPr>
+          <w:lang w:val="en-GB"/>
+        </w:rPr>
+        <w:t>Attachment: 2 files.</w:t>
+      </w:r>
+    </w:p>
+    <w:p>
+      <w:pPr>
+        <w:jc w:val="both"/>
+        <w:rPr>
+          <w:lang w:val="en-GB"/>
+        </w:rPr>
+      </w:pPr>
+      <w:r>
+        <w:rPr>
+          <w:lang w:val="en-GB"/>
+        </w:rPr>
+        <w:t>{/attachment_count_2}</w:t>
+      </w:r>
+    </w:p>
+    <w:p>
+      <w:pPr>
+        <w:jc w:val="both"/>
+        <w:rPr>
+          <w:lang w:val="en-GB"/>
+        </w:rPr>
+      </w:pPr>
+      <w:r>
+        <w:rPr>
+          <w:lang w:val="en-GB"/>
+        </w:rPr>
+        <w:t>{#attachment_count_3}</w:t>
+      </w:r>
+    </w:p>
+    <w:p>
+      <w:pPr>
+        <w:jc w:val="both"/>
+        <w:rPr>
+          <w:lang w:val="en-GB"/>
+        </w:rPr>
+      </w:pPr>
+      <w:r>
+        <w:rPr>
+          <w:lang w:val="en-GB"/>
+        </w:rPr>
+        <w:t>Attachment: 3 files.</w:t>
+      </w:r>
+    </w:p>
+    <w:p>
+      <w:pPr>
+        <w:jc w:val="both"/>
+        <w:rPr>
+          <w:lang w:val="en-US"/>
+        </w:rPr>
+      </w:pPr>
+      <w:r>
+        <w:rPr>
+          <w:lang w:val="en-GB"/>
+        </w:rPr>
+        <w:t>{/attachment_count_3}</w:t>
+      </w:r>
+    </w:p>
+    <w:p>
+      <w:pPr>
+        <w:jc w:val="both"/>
+        <w:rPr>
+          <w:lang w:val="en-US"/>
+        </w:rPr>
+      </w:pPr>
+    </w:p>
+    <w:p>
+      <w:pPr>
+        <w:jc w:val="both"/>
+        <w:rPr>
+          <w:lang w:val="en-US"/>
+        </w:rPr>
+      </w:pPr>
       <w:bookmarkStart w:id="0" w:name="_GoBack"/>
       <w:bookmarkEnd w:id="0"/>
-      <w:r>
-        <w:rPr>
-          <w:lang w:val="en-GB"/>
-        </w:rPr>
-        <w:t>.</w:t>
-      </w:r>
-    </w:p>
-    <w:p>
-      <w:pPr>
-        <w:jc w:val="both"/>
-        <w:rPr>
-          <w:lang w:val="en-US"/>
-        </w:rPr>
-      </w:pPr>
-    </w:p>
-    <w:p>
-      <w:pPr>
-        <w:jc w:val="both"/>
-        <w:rPr>
-          <w:lang w:val="en-US"/>
-        </w:rPr>
-      </w:pPr>
     </w:p>
     <w:p>
       <w:pPr>

</xml_diff>

<commit_message>
update prompt geterateResponse -7.3
</commit_message>
<xml_diff>
--- a/public/templates/identification.docx
+++ b/public/templates/identification.docx
@@ -630,7 +630,7 @@
       <w:pPr>
         <w:jc w:val="both"/>
         <w:rPr>
-          <w:lang w:val="en-US"/>
+          <w:lang w:val="en-GB"/>
         </w:rPr>
       </w:pPr>
       <w:r>
@@ -639,14 +639,6 @@
         </w:rPr>
         <w:t>{/attachment_count_3}</w:t>
       </w:r>
-    </w:p>
-    <w:p>
-      <w:pPr>
-        <w:jc w:val="both"/>
-        <w:rPr>
-          <w:lang w:val="en-US"/>
-        </w:rPr>
-      </w:pPr>
     </w:p>
     <w:p>
       <w:pPr>
@@ -657,6 +649,14 @@
       </w:pPr>
       <w:bookmarkStart w:id="0" w:name="_GoBack"/>
       <w:bookmarkEnd w:id="0"/>
+    </w:p>
+    <w:p>
+      <w:pPr>
+        <w:jc w:val="both"/>
+        <w:rPr>
+          <w:lang w:val="en-US"/>
+        </w:rPr>
+      </w:pPr>
     </w:p>
     <w:p>
       <w:pPr>

</xml_diff>

<commit_message>
add Urgency to document
</commit_message>
<xml_diff>
--- a/public/templates/identification.docx
+++ b/public/templates/identification.docx
@@ -3,13 +3,20 @@
 <w:document xmlns:wpc="http://schemas.microsoft.com/office/word/2010/wordprocessingCanvas" xmlns:cx="http://schemas.microsoft.com/office/drawing/2014/chartex" xmlns:mc="http://schemas.openxmlformats.org/markup-compatibility/2006" xmlns:o="urn:schemas-microsoft-com:office:office" xmlns:r="http://schemas.openxmlformats.org/officeDocument/2006/relationships" xmlns:m="http://schemas.openxmlformats.org/officeDocument/2006/math" xmlns:v="urn:schemas-microsoft-com:vml" xmlns:wp14="http://schemas.microsoft.com/office/word/2010/wordprocessingDrawing" xmlns:wp="http://schemas.openxmlformats.org/drawingml/2006/wordprocessingDrawing" xmlns:w10="urn:schemas-microsoft-com:office:word" xmlns:w="http://schemas.openxmlformats.org/wordprocessingml/2006/main" xmlns:w14="http://schemas.microsoft.com/office/word/2010/wordml" xmlns:w15="http://schemas.microsoft.com/office/word/2012/wordml" xmlns:w16se="http://schemas.microsoft.com/office/word/2015/wordml/symex" xmlns:wpg="http://schemas.microsoft.com/office/word/2010/wordprocessingGroup" xmlns:wpi="http://schemas.microsoft.com/office/word/2010/wordprocessingInk" xmlns:wne="http://schemas.microsoft.com/office/word/2006/wordml" xmlns:wps="http://schemas.microsoft.com/office/word/2010/wordprocessingShape" mc:Ignorable="w14 w15 w16se wp14">
   <w:body>
     <w:p>
-      <w:r>
-        <w:rPr>
-          <w:lang w:val="en-US"/>
-        </w:rPr>
-        <w:t>ROUTINE</w:t>
-      </w:r>
-    </w:p>
+      <w:pPr>
+        <w:rPr>
+          <w:lang w:val="en-US"/>
+        </w:rPr>
+      </w:pPr>
+      <w:bookmarkStart w:id="0" w:name="_GoBack"/>
+      <w:r>
+        <w:rPr>
+          <w:lang w:val="en-US"/>
+        </w:rPr>
+        <w:t>{urgency}</w:t>
+      </w:r>
+    </w:p>
+    <w:bookmarkEnd w:id="0"/>
     <w:p/>
     <w:p>
       <w:r>
@@ -647,8 +654,6 @@
           <w:lang w:val="en-US"/>
         </w:rPr>
       </w:pPr>
-      <w:bookmarkStart w:id="0" w:name="_GoBack"/>
-      <w:bookmarkEnd w:id="0"/>
     </w:p>
     <w:p>
       <w:pPr>

</xml_diff>